<commit_message>
Actualización de clases grabadas
</commit_message>
<xml_diff>
--- a/Practico/Clases Grabadas/ISW_Listado_ClasesPracticas_2020.docx
+++ b/Practico/Clases Grabadas/ISW_Listado_ClasesPracticas_2020.docx
@@ -1,6 +1,6 @@
 
 <file path=word/document.xml><?xml version="1.0" encoding="utf-8"?>
-<w:document xmlns:wpc="http://schemas.microsoft.com/office/word/2010/wordprocessingCanvas" xmlns:mc="http://schemas.openxmlformats.org/markup-compatibility/2006" xmlns:o="urn:schemas-microsoft-com:office:office" xmlns:r="http://schemas.openxmlformats.org/officeDocument/2006/relationships" xmlns:m="http://schemas.openxmlformats.org/officeDocument/2006/math" xmlns:v="urn:schemas-microsoft-com:vml" xmlns:wp14="http://schemas.microsoft.com/office/word/2010/wordprocessingDrawing" xmlns:wp="http://schemas.openxmlformats.org/drawingml/2006/wordprocessingDrawing" xmlns:w10="urn:schemas-microsoft-com:office:word" xmlns:w="http://schemas.openxmlformats.org/wordprocessingml/2006/main" xmlns:w14="http://schemas.microsoft.com/office/word/2010/wordml" xmlns:w15="http://schemas.microsoft.com/office/word/2012/wordml" xmlns:wpg="http://schemas.microsoft.com/office/word/2010/wordprocessingGroup" xmlns:wpi="http://schemas.microsoft.com/office/word/2010/wordprocessingInk" xmlns:wne="http://schemas.microsoft.com/office/word/2006/wordml" xmlns:wps="http://schemas.microsoft.com/office/word/2010/wordprocessingShape" mc:Ignorable="w14 w15 wp14">
+<w:document xmlns:wpc="http://schemas.microsoft.com/office/word/2010/wordprocessingCanvas" xmlns:cx="http://schemas.microsoft.com/office/drawing/2014/chartex" xmlns:cx1="http://schemas.microsoft.com/office/drawing/2015/9/8/chartex" xmlns:cx2="http://schemas.microsoft.com/office/drawing/2015/10/21/chartex" xmlns:cx3="http://schemas.microsoft.com/office/drawing/2016/5/9/chartex" xmlns:cx4="http://schemas.microsoft.com/office/drawing/2016/5/10/chartex" xmlns:cx5="http://schemas.microsoft.com/office/drawing/2016/5/11/chartex" xmlns:cx6="http://schemas.microsoft.com/office/drawing/2016/5/12/chartex" xmlns:cx7="http://schemas.microsoft.com/office/drawing/2016/5/13/chartex" xmlns:cx8="http://schemas.microsoft.com/office/drawing/2016/5/14/chartex" xmlns:mc="http://schemas.openxmlformats.org/markup-compatibility/2006" xmlns:aink="http://schemas.microsoft.com/office/drawing/2016/ink" xmlns:am3d="http://schemas.microsoft.com/office/drawing/2017/model3d" xmlns:o="urn:schemas-microsoft-com:office:office" xmlns:r="http://schemas.openxmlformats.org/officeDocument/2006/relationships" xmlns:m="http://schemas.openxmlformats.org/officeDocument/2006/math" xmlns:v="urn:schemas-microsoft-com:vml" xmlns:wp14="http://schemas.microsoft.com/office/word/2010/wordprocessingDrawing" xmlns:wp="http://schemas.openxmlformats.org/drawingml/2006/wordprocessingDrawing" xmlns:w10="urn:schemas-microsoft-com:office:word" xmlns:w="http://schemas.openxmlformats.org/wordprocessingml/2006/main" xmlns:w14="http://schemas.microsoft.com/office/word/2010/wordml" xmlns:w15="http://schemas.microsoft.com/office/word/2012/wordml" xmlns:w16cex="http://schemas.microsoft.com/office/word/2018/wordml/cex" xmlns:w16cid="http://schemas.microsoft.com/office/word/2016/wordml/cid" xmlns:w16="http://schemas.microsoft.com/office/word/2018/wordml" xmlns:w16se="http://schemas.microsoft.com/office/word/2015/wordml/symex" xmlns:wpg="http://schemas.microsoft.com/office/word/2010/wordprocessingGroup" xmlns:wpi="http://schemas.microsoft.com/office/word/2010/wordprocessingInk" xmlns:wne="http://schemas.microsoft.com/office/word/2006/wordml" xmlns:wps="http://schemas.microsoft.com/office/word/2010/wordprocessingShape" mc:Ignorable="w14 w15 w16se w16cid w16 w16cex wp14">
   <w:body>
     <w:p>
       <w:r>
@@ -74,17 +74,44 @@
     </w:p>
     <w:p/>
     <w:p>
-      <w:r>
-        <w:t xml:space="preserve">Tema: </w:t>
-      </w:r>
+      <w:pPr>
+        <w:rPr>
+          <w:lang w:val="en-US"/>
+        </w:rPr>
+      </w:pPr>
       <w:proofErr w:type="spellStart"/>
       <w:r>
+        <w:rPr>
+          <w:lang w:val="en-US"/>
+        </w:rPr>
+        <w:t>Tema</w:t>
+      </w:r>
+      <w:proofErr w:type="spellEnd"/>
+      <w:r>
+        <w:rPr>
+          <w:lang w:val="en-US"/>
+        </w:rPr>
+        <w:t xml:space="preserve">: </w:t>
+      </w:r>
+      <w:proofErr w:type="spellStart"/>
+      <w:r>
+        <w:rPr>
+          <w:lang w:val="en-US"/>
+        </w:rPr>
         <w:t>UserStories_MVP_PockerPlanning</w:t>
       </w:r>
       <w:proofErr w:type="spellEnd"/>
     </w:p>
     <w:p>
-      <w:r>
+      <w:pPr>
+        <w:rPr>
+          <w:lang w:val="en-US"/>
+        </w:rPr>
+      </w:pPr>
+      <w:r>
+        <w:rPr>
+          <w:lang w:val="en-US"/>
+        </w:rPr>
         <w:t>Parte1: https://youtu.be/0H36s4JRmpc</w:t>
       </w:r>
     </w:p>
@@ -147,23 +174,43 @@
     </w:p>
     <w:p/>
     <w:p>
-      <w:r>
-        <w:t xml:space="preserve">Tema: Sprint </w:t>
-      </w:r>
+      <w:pPr>
+        <w:rPr>
+          <w:lang w:val="en-US"/>
+        </w:rPr>
+      </w:pPr>
       <w:proofErr w:type="spellStart"/>
       <w:r>
-        <w:t>Planning</w:t>
+        <w:rPr>
+          <w:lang w:val="en-US"/>
+        </w:rPr>
+        <w:t>Tema</w:t>
       </w:r>
       <w:proofErr w:type="spellEnd"/>
-    </w:p>
-    <w:p>
-      <w:bookmarkStart w:id="0" w:name="_GoBack"/>
-      <w:bookmarkEnd w:id="0"/>
-      <w:r>
+      <w:r>
+        <w:rPr>
+          <w:lang w:val="en-US"/>
+        </w:rPr>
+        <w:t>: Sprint Planning</w:t>
+      </w:r>
+    </w:p>
+    <w:p>
+      <w:pPr>
+        <w:rPr>
+          <w:lang w:val="en-US"/>
+        </w:rPr>
+      </w:pPr>
+      <w:r>
+        <w:rPr>
+          <w:lang w:val="en-US"/>
+        </w:rPr>
         <w:t xml:space="preserve">Parte1: </w:t>
       </w:r>
       <w:hyperlink r:id="rId6" w:history="1">
         <w:r>
+          <w:rPr>
+            <w:lang w:val="en-US"/>
+          </w:rPr>
           <w:t>https://youtu.be/sjpEWQ61R5o</w:t>
         </w:r>
       </w:hyperlink>
@@ -202,7 +249,259 @@
       </w:hyperlink>
     </w:p>
     <w:p/>
-    <w:p/>
+    <w:p>
+      <w:pPr>
+        <w:spacing w:after="0"/>
+        <w:rPr>
+          <w:lang w:val="en-US"/>
+        </w:rPr>
+      </w:pPr>
+      <w:r>
+        <w:rPr>
+          <w:lang w:val="en-US"/>
+        </w:rPr>
+        <w:lastRenderedPageBreak/>
+        <w:t xml:space="preserve">Tema: </w:t>
+      </w:r>
+      <w:proofErr w:type="spellStart"/>
+      <w:r>
+        <w:rPr>
+          <w:lang w:val="en-US"/>
+        </w:rPr>
+        <w:t>T</w:t>
+      </w:r>
+      <w:r>
+        <w:rPr>
+          <w:lang w:val="en-US"/>
+        </w:rPr>
+        <w:t>esting</w:t>
+      </w:r>
+      <w:proofErr w:type="spellEnd"/>
+      <w:r>
+        <w:rPr>
+          <w:lang w:val="en-US"/>
+        </w:rPr>
+        <w:t xml:space="preserve"> de Caja Negra</w:t>
+      </w:r>
+    </w:p>
+    <w:p>
+      <w:pPr>
+        <w:spacing w:after="0"/>
+        <w:rPr>
+          <w:lang w:val="en-US"/>
+        </w:rPr>
+      </w:pPr>
+    </w:p>
+    <w:p>
+      <w:pPr>
+        <w:spacing w:after="0"/>
+        <w:rPr>
+          <w:lang w:val="en-US"/>
+        </w:rPr>
+      </w:pPr>
+      <w:r>
+        <w:rPr>
+          <w:lang w:val="en-US"/>
+        </w:rPr>
+        <w:t>Parte 1: https://youtu.be/OUY0N9cuz18</w:t>
+      </w:r>
+    </w:p>
+    <w:p>
+      <w:pPr>
+        <w:spacing w:after="0"/>
+        <w:rPr>
+          <w:lang w:val="en-US"/>
+        </w:rPr>
+      </w:pPr>
+    </w:p>
+    <w:p>
+      <w:pPr>
+        <w:spacing w:after="0"/>
+        <w:rPr>
+          <w:lang w:val="en-US"/>
+        </w:rPr>
+      </w:pPr>
+      <w:r>
+        <w:rPr>
+          <w:lang w:val="en-US"/>
+        </w:rPr>
+        <w:t>Parte 2: https://youtu.be/QJkThF0MpDs</w:t>
+      </w:r>
+    </w:p>
+    <w:p>
+      <w:pPr>
+        <w:spacing w:after="0"/>
+        <w:rPr>
+          <w:lang w:val="en-US"/>
+        </w:rPr>
+      </w:pPr>
+    </w:p>
+    <w:p>
+      <w:pPr>
+        <w:spacing w:after="0"/>
+        <w:rPr>
+          <w:lang w:val="en-US"/>
+        </w:rPr>
+      </w:pPr>
+      <w:r>
+        <w:rPr>
+          <w:lang w:val="en-US"/>
+        </w:rPr>
+        <w:t xml:space="preserve">Tema: </w:t>
+      </w:r>
+      <w:proofErr w:type="spellStart"/>
+      <w:r>
+        <w:rPr>
+          <w:lang w:val="en-US"/>
+        </w:rPr>
+        <w:t>Testing</w:t>
+      </w:r>
+      <w:proofErr w:type="spellEnd"/>
+      <w:r>
+        <w:rPr>
+          <w:lang w:val="en-US"/>
+        </w:rPr>
+        <w:t xml:space="preserve"> de Caja Blanca</w:t>
+      </w:r>
+    </w:p>
+    <w:p>
+      <w:pPr>
+        <w:spacing w:after="0"/>
+        <w:rPr>
+          <w:lang w:val="en-US"/>
+        </w:rPr>
+      </w:pPr>
+    </w:p>
+    <w:p>
+      <w:pPr>
+        <w:spacing w:after="0"/>
+        <w:rPr>
+          <w:lang w:val="en-US"/>
+        </w:rPr>
+      </w:pPr>
+      <w:r>
+        <w:rPr>
+          <w:lang w:val="en-US"/>
+        </w:rPr>
+        <w:t>Parte 1: https://youtu.be/5kfUgtONLE0</w:t>
+      </w:r>
+    </w:p>
+    <w:p>
+      <w:pPr>
+        <w:spacing w:after="0"/>
+        <w:rPr>
+          <w:lang w:val="en-US"/>
+        </w:rPr>
+      </w:pPr>
+    </w:p>
+    <w:p>
+      <w:pPr>
+        <w:spacing w:after="0"/>
+        <w:rPr>
+          <w:lang w:val="en-US"/>
+        </w:rPr>
+      </w:pPr>
+      <w:r>
+        <w:rPr>
+          <w:lang w:val="en-US"/>
+        </w:rPr>
+        <w:t>Parte 2: https://youtu.be/o0IJSCVb7t8</w:t>
+      </w:r>
+    </w:p>
+    <w:p>
+      <w:pPr>
+        <w:spacing w:after="0"/>
+        <w:rPr>
+          <w:lang w:val="en-US"/>
+        </w:rPr>
+      </w:pPr>
+    </w:p>
+    <w:p>
+      <w:pPr>
+        <w:spacing w:after="0"/>
+        <w:rPr>
+          <w:lang w:val="en-US"/>
+        </w:rPr>
+      </w:pPr>
+      <w:r>
+        <w:rPr>
+          <w:lang w:val="en-US"/>
+        </w:rPr>
+        <w:t>Tema: Ejecución de Casos de Prueba</w:t>
+      </w:r>
+    </w:p>
+    <w:p>
+      <w:pPr>
+        <w:spacing w:after="0"/>
+        <w:rPr>
+          <w:lang w:val="en-US"/>
+        </w:rPr>
+      </w:pPr>
+    </w:p>
+    <w:p>
+      <w:pPr>
+        <w:spacing w:after="0"/>
+        <w:rPr>
+          <w:lang w:val="en-US"/>
+        </w:rPr>
+      </w:pPr>
+      <w:r>
+        <w:rPr>
+          <w:lang w:val="en-US"/>
+        </w:rPr>
+        <w:t>Parte 1: https://youtu.be/4sxrbciyBZY</w:t>
+      </w:r>
+    </w:p>
+    <w:p>
+      <w:pPr>
+        <w:spacing w:after="0"/>
+        <w:rPr>
+          <w:lang w:val="en-US"/>
+        </w:rPr>
+      </w:pPr>
+    </w:p>
+    <w:p>
+      <w:pPr>
+        <w:spacing w:after="0"/>
+        <w:rPr>
+          <w:lang w:val="en-US"/>
+        </w:rPr>
+      </w:pPr>
+      <w:r>
+        <w:rPr>
+          <w:lang w:val="en-US"/>
+        </w:rPr>
+        <w:t>Tema: Repaso para el parcial</w:t>
+      </w:r>
+    </w:p>
+    <w:p>
+      <w:pPr>
+        <w:spacing w:after="0"/>
+        <w:rPr>
+          <w:lang w:val="en-US"/>
+        </w:rPr>
+      </w:pPr>
+    </w:p>
+    <w:p>
+      <w:pPr>
+        <w:spacing w:after="0"/>
+        <w:rPr>
+          <w:lang w:val="en-US"/>
+        </w:rPr>
+      </w:pPr>
+      <w:r>
+        <w:rPr>
+          <w:lang w:val="en-US"/>
+        </w:rPr>
+        <w:t>Parte1</w:t>
+      </w:r>
+      <w:r>
+        <w:rPr>
+          <w:lang w:val="en-US"/>
+        </w:rPr>
+        <w:t>: https://youtu.be/jK4MykdHH40</w:t>
+      </w:r>
+    </w:p>
     <w:sectPr>
       <w:pgSz w:w="12240" w:h="15840"/>
       <w:pgMar w:top="1417" w:right="1701" w:bottom="1417" w:left="1701" w:header="708" w:footer="708" w:gutter="0"/>
@@ -214,7 +513,7 @@
 </file>
 
 <file path=word/styles.xml><?xml version="1.0" encoding="utf-8"?>
-<w:styles xmlns:mc="http://schemas.openxmlformats.org/markup-compatibility/2006" xmlns:r="http://schemas.openxmlformats.org/officeDocument/2006/relationships" xmlns:w="http://schemas.openxmlformats.org/wordprocessingml/2006/main" xmlns:w14="http://schemas.microsoft.com/office/word/2010/wordml" xmlns:w15="http://schemas.microsoft.com/office/word/2012/wordml" mc:Ignorable="w14 w15">
+<w:styles xmlns:mc="http://schemas.openxmlformats.org/markup-compatibility/2006" xmlns:r="http://schemas.openxmlformats.org/officeDocument/2006/relationships" xmlns:w="http://schemas.openxmlformats.org/wordprocessingml/2006/main" xmlns:w14="http://schemas.microsoft.com/office/word/2010/wordml" xmlns:w15="http://schemas.microsoft.com/office/word/2012/wordml" xmlns:w16cex="http://schemas.microsoft.com/office/word/2018/wordml/cex" xmlns:w16cid="http://schemas.microsoft.com/office/word/2016/wordml/cid" xmlns:w16="http://schemas.microsoft.com/office/word/2018/wordml" xmlns:w16se="http://schemas.microsoft.com/office/word/2015/wordml/symex" mc:Ignorable="w14 w15 w16se w16cid w16 w16cex">
   <w:docDefaults>
     <w:rPrDefault>
       <w:rPr>
@@ -230,7 +529,7 @@
       </w:pPr>
     </w:pPrDefault>
   </w:docDefaults>
-  <w:latentStyles w:defLockedState="0" w:defUIPriority="99" w:defSemiHidden="0" w:defUnhideWhenUsed="0" w:defQFormat="0" w:count="371">
+  <w:latentStyles w:defLockedState="0" w:defUIPriority="99" w:defSemiHidden="0" w:defUnhideWhenUsed="0" w:defQFormat="0" w:count="376">
     <w:lsdException w:name="Normal" w:uiPriority="0" w:qFormat="1"/>
     <w:lsdException w:name="heading 1" w:uiPriority="9" w:qFormat="1"/>
     <w:lsdException w:name="heading 2" w:semiHidden="1" w:uiPriority="9" w:unhideWhenUsed="1" w:qFormat="1"/>
@@ -336,7 +635,6 @@
     <w:lsdException w:name="HTML Sample" w:semiHidden="1" w:unhideWhenUsed="1"/>
     <w:lsdException w:name="HTML Typewriter" w:semiHidden="1" w:unhideWhenUsed="1"/>
     <w:lsdException w:name="HTML Variable" w:semiHidden="1" w:unhideWhenUsed="1"/>
-    <w:lsdException w:name="Normal Table" w:semiHidden="1" w:unhideWhenUsed="1"/>
     <w:lsdException w:name="annotation subject" w:semiHidden="1" w:unhideWhenUsed="1"/>
     <w:lsdException w:name="No List" w:semiHidden="1" w:unhideWhenUsed="1"/>
     <w:lsdException w:name="Outline List 1" w:semiHidden="1" w:unhideWhenUsed="1"/>
@@ -379,11 +677,8 @@
     <w:lsdException w:name="Table Contemporary" w:semiHidden="1" w:unhideWhenUsed="1"/>
     <w:lsdException w:name="Table Elegant" w:semiHidden="1" w:unhideWhenUsed="1"/>
     <w:lsdException w:name="Table Professional" w:semiHidden="1" w:unhideWhenUsed="1"/>
-    <w:lsdException w:name="Table Subtle 1" w:semiHidden="1" w:unhideWhenUsed="1"/>
     <w:lsdException w:name="Table Subtle 2" w:semiHidden="1" w:unhideWhenUsed="1"/>
     <w:lsdException w:name="Table Web 1" w:semiHidden="1" w:unhideWhenUsed="1"/>
-    <w:lsdException w:name="Table Web 2" w:semiHidden="1" w:unhideWhenUsed="1"/>
-    <w:lsdException w:name="Table Web 3" w:semiHidden="1" w:unhideWhenUsed="1"/>
     <w:lsdException w:name="Balloon Text" w:semiHidden="1" w:unhideWhenUsed="1"/>
     <w:lsdException w:name="Table Grid" w:uiPriority="39"/>
     <w:lsdException w:name="Table Theme" w:semiHidden="1" w:unhideWhenUsed="1"/>
@@ -602,6 +897,11 @@
     <w:lsdException w:name="List Table 5 Dark Accent 6" w:uiPriority="50"/>
     <w:lsdException w:name="List Table 6 Colorful Accent 6" w:uiPriority="51"/>
     <w:lsdException w:name="List Table 7 Colorful Accent 6" w:uiPriority="52"/>
+    <w:lsdException w:name="Mention" w:semiHidden="1" w:unhideWhenUsed="1"/>
+    <w:lsdException w:name="Smart Hyperlink" w:semiHidden="1" w:unhideWhenUsed="1"/>
+    <w:lsdException w:name="Hashtag" w:semiHidden="1" w:unhideWhenUsed="1"/>
+    <w:lsdException w:name="Unresolved Mention" w:semiHidden="1" w:unhideWhenUsed="1"/>
+    <w:lsdException w:name="Smart Link" w:semiHidden="1" w:unhideWhenUsed="1"/>
   </w:latentStyles>
   <w:style w:type="paragraph" w:default="1" w:styleId="Normal">
     <w:name w:val="Normal"/>
@@ -610,6 +910,7 @@
   <w:style w:type="character" w:default="1" w:styleId="Fuentedeprrafopredeter">
     <w:name w:val="Default Paragraph Font"/>
     <w:uiPriority w:val="1"/>
+    <w:semiHidden/>
     <w:unhideWhenUsed/>
   </w:style>
   <w:style w:type="table" w:default="1" w:styleId="Tablanormal">

</xml_diff>

<commit_message>
Agrego Teorico Metricas. Update Listado de clases
Se agreg las filminas del teorico de metricas.
Se actualiza la informacion de las clases grabadas semana 26/10
</commit_message>
<xml_diff>
--- a/Practico/Clases Grabadas/ISW_Listado_ClasesPracticas_2020.docx
+++ b/Practico/Clases Grabadas/ISW_Listado_ClasesPracticas_2020.docx
@@ -33,23 +33,7 @@
     <w:p/>
     <w:p>
       <w:r>
-        <w:t xml:space="preserve">Tema: </w:t>
-      </w:r>
-      <w:proofErr w:type="spellStart"/>
-      <w:r>
-        <w:t>User</w:t>
-      </w:r>
-      <w:proofErr w:type="spellEnd"/>
-      <w:r>
-        <w:t xml:space="preserve"> </w:t>
-      </w:r>
-      <w:proofErr w:type="spellStart"/>
-      <w:r>
-        <w:t>Stories</w:t>
-      </w:r>
-      <w:proofErr w:type="spellEnd"/>
-      <w:r>
-        <w:t>:</w:t>
+        <w:t>Tema: User Stories:</w:t>
       </w:r>
     </w:p>
     <w:p>
@@ -252,255 +236,226 @@
     <w:p>
       <w:pPr>
         <w:spacing w:after="0"/>
-        <w:rPr>
-          <w:lang w:val="en-US"/>
-        </w:rPr>
-      </w:pPr>
-      <w:r>
-        <w:rPr>
-          <w:lang w:val="en-US"/>
-        </w:rPr>
+      </w:pPr>
+      <w:r>
         <w:lastRenderedPageBreak/>
+        <w:t>Tema: Testing de Caja Negra</w:t>
+      </w:r>
+    </w:p>
+    <w:p>
+      <w:pPr>
+        <w:spacing w:after="0"/>
+      </w:pPr>
+    </w:p>
+    <w:p>
+      <w:pPr>
+        <w:spacing w:after="0"/>
+      </w:pPr>
+      <w:r>
+        <w:t>Parte 1: https://youtu.be/OUY0N9cuz18</w:t>
+      </w:r>
+    </w:p>
+    <w:p>
+      <w:pPr>
+        <w:spacing w:after="0"/>
+      </w:pPr>
+    </w:p>
+    <w:p>
+      <w:pPr>
+        <w:spacing w:after="0"/>
+      </w:pPr>
+      <w:r>
+        <w:t>Parte 2: https://youtu.be/QJkThF0MpDs</w:t>
+      </w:r>
+    </w:p>
+    <w:p>
+      <w:pPr>
+        <w:spacing w:after="0"/>
+      </w:pPr>
+    </w:p>
+    <w:p>
+      <w:pPr>
+        <w:spacing w:after="0"/>
+      </w:pPr>
+      <w:r>
+        <w:t>Tema: Testing de Caja Blanca</w:t>
+      </w:r>
+    </w:p>
+    <w:p>
+      <w:pPr>
+        <w:spacing w:after="0"/>
+      </w:pPr>
+    </w:p>
+    <w:p>
+      <w:pPr>
+        <w:spacing w:after="0"/>
+      </w:pPr>
+      <w:r>
+        <w:t>Parte 1: https://youtu.be/5kfUgtONLE0</w:t>
+      </w:r>
+    </w:p>
+    <w:p>
+      <w:pPr>
+        <w:spacing w:after="0"/>
+      </w:pPr>
+    </w:p>
+    <w:p>
+      <w:pPr>
+        <w:spacing w:after="0"/>
+      </w:pPr>
+      <w:r>
+        <w:t>Parte 2: https://youtu.be/o0IJSCVb7t8</w:t>
+      </w:r>
+    </w:p>
+    <w:p>
+      <w:pPr>
+        <w:spacing w:after="0"/>
+      </w:pPr>
+    </w:p>
+    <w:p>
+      <w:pPr>
+        <w:spacing w:after="0"/>
+      </w:pPr>
+      <w:r>
+        <w:t>Tema: Ejecución de Casos de Prueba</w:t>
+      </w:r>
+    </w:p>
+    <w:p>
+      <w:pPr>
+        <w:spacing w:after="0"/>
+      </w:pPr>
+    </w:p>
+    <w:p>
+      <w:pPr>
+        <w:spacing w:after="0"/>
+      </w:pPr>
+      <w:r>
+        <w:t>Parte 1: https://youtu.be/4sxrbciyBZY</w:t>
+      </w:r>
+    </w:p>
+    <w:p>
+      <w:pPr>
+        <w:spacing w:after="0"/>
+      </w:pPr>
+    </w:p>
+    <w:p>
+      <w:pPr>
+        <w:spacing w:after="0"/>
+      </w:pPr>
+      <w:r>
+        <w:t>Tema: Repaso para el parcial</w:t>
+      </w:r>
+    </w:p>
+    <w:p>
+      <w:pPr>
+        <w:spacing w:after="0"/>
+      </w:pPr>
+    </w:p>
+    <w:p>
+      <w:pPr>
+        <w:spacing w:after="0"/>
+        <w:rPr>
+          <w:lang w:val="en-US"/>
+        </w:rPr>
+      </w:pPr>
+      <w:r>
+        <w:rPr>
+          <w:lang w:val="en-US"/>
+        </w:rPr>
+        <w:t xml:space="preserve">Parte1: </w:t>
+      </w:r>
+      <w:hyperlink r:id="rId8" w:history="1">
+        <w:r>
+          <w:rPr>
+            <w:rStyle w:val="Hipervnculo"/>
+            <w:lang w:val="en-US"/>
+          </w:rPr>
+          <w:t>https://youtu.be/jK4MykdHH40</w:t>
+        </w:r>
+      </w:hyperlink>
+    </w:p>
+    <w:p>
+      <w:pPr>
+        <w:spacing w:after="0"/>
+        <w:rPr>
+          <w:lang w:val="en-US"/>
+        </w:rPr>
+      </w:pPr>
+    </w:p>
+    <w:p>
+      <w:pPr>
+        <w:spacing w:after="0"/>
+      </w:pPr>
+      <w:r>
+        <w:t>Tema:</w:t>
+      </w:r>
+      <w:r>
+        <w:t xml:space="preserve"> Practico 13 </w:t>
+      </w:r>
+      <w:proofErr w:type="spellStart"/>
+      <w:r>
+        <w:t>Design</w:t>
+      </w:r>
+      <w:proofErr w:type="spellEnd"/>
+      <w:r>
+        <w:t xml:space="preserve"> </w:t>
+      </w:r>
+      <w:proofErr w:type="spellStart"/>
+      <w:r>
+        <w:t>Thinking</w:t>
+      </w:r>
+      <w:proofErr w:type="spellEnd"/>
+    </w:p>
+    <w:p>
+      <w:pPr>
+        <w:spacing w:after="0"/>
+      </w:pPr>
+      <w:hyperlink r:id="rId9" w:history="1">
+        <w:r>
+          <w:rPr>
+            <w:rStyle w:val="Hipervnculo"/>
+          </w:rPr>
+          <w:t>h</w:t>
+        </w:r>
+        <w:r>
+          <w:rPr>
+            <w:rStyle w:val="Hipervnculo"/>
+          </w:rPr>
+          <w:t>ttps://youtu.be/ZLYnX0E4Uf4</w:t>
+        </w:r>
+      </w:hyperlink>
+    </w:p>
+    <w:p>
+      <w:pPr>
+        <w:spacing w:after="0"/>
+      </w:pPr>
+    </w:p>
+    <w:p>
+      <w:pPr>
+        <w:spacing w:after="0"/>
+      </w:pPr>
+      <w:r>
         <w:t xml:space="preserve">Tema: </w:t>
       </w:r>
-      <w:proofErr w:type="spellStart"/>
-      <w:r>
-        <w:rPr>
-          <w:lang w:val="en-US"/>
-        </w:rPr>
-        <w:t>T</w:t>
-      </w:r>
-      <w:r>
-        <w:rPr>
-          <w:lang w:val="en-US"/>
-        </w:rPr>
-        <w:t>esting</w:t>
-      </w:r>
-      <w:proofErr w:type="spellEnd"/>
-      <w:r>
-        <w:rPr>
-          <w:lang w:val="en-US"/>
-        </w:rPr>
-        <w:t xml:space="preserve"> de Caja Negra</w:t>
-      </w:r>
-    </w:p>
-    <w:p>
-      <w:pPr>
-        <w:spacing w:after="0"/>
-        <w:rPr>
-          <w:lang w:val="en-US"/>
-        </w:rPr>
-      </w:pPr>
-    </w:p>
-    <w:p>
-      <w:pPr>
-        <w:spacing w:after="0"/>
-        <w:rPr>
-          <w:lang w:val="en-US"/>
-        </w:rPr>
-      </w:pPr>
-      <w:r>
-        <w:rPr>
-          <w:lang w:val="en-US"/>
-        </w:rPr>
-        <w:t>Parte 1: https://youtu.be/OUY0N9cuz18</w:t>
-      </w:r>
-    </w:p>
-    <w:p>
-      <w:pPr>
-        <w:spacing w:after="0"/>
-        <w:rPr>
-          <w:lang w:val="en-US"/>
-        </w:rPr>
-      </w:pPr>
-    </w:p>
-    <w:p>
-      <w:pPr>
-        <w:spacing w:after="0"/>
-        <w:rPr>
-          <w:lang w:val="en-US"/>
-        </w:rPr>
-      </w:pPr>
-      <w:r>
-        <w:rPr>
-          <w:lang w:val="en-US"/>
-        </w:rPr>
-        <w:t>Parte 2: https://youtu.be/QJkThF0MpDs</w:t>
-      </w:r>
-    </w:p>
-    <w:p>
-      <w:pPr>
-        <w:spacing w:after="0"/>
-        <w:rPr>
-          <w:lang w:val="en-US"/>
-        </w:rPr>
-      </w:pPr>
-    </w:p>
-    <w:p>
-      <w:pPr>
-        <w:spacing w:after="0"/>
-        <w:rPr>
-          <w:lang w:val="en-US"/>
-        </w:rPr>
-      </w:pPr>
-      <w:r>
-        <w:rPr>
-          <w:lang w:val="en-US"/>
-        </w:rPr>
-        <w:t xml:space="preserve">Tema: </w:t>
-      </w:r>
-      <w:proofErr w:type="spellStart"/>
-      <w:r>
-        <w:rPr>
-          <w:lang w:val="en-US"/>
-        </w:rPr>
-        <w:t>Testing</w:t>
-      </w:r>
-      <w:proofErr w:type="spellEnd"/>
-      <w:r>
-        <w:rPr>
-          <w:lang w:val="en-US"/>
-        </w:rPr>
-        <w:t xml:space="preserve"> de Caja Blanca</w:t>
-      </w:r>
-    </w:p>
-    <w:p>
-      <w:pPr>
-        <w:spacing w:after="0"/>
-        <w:rPr>
-          <w:lang w:val="en-US"/>
-        </w:rPr>
-      </w:pPr>
-    </w:p>
-    <w:p>
-      <w:pPr>
-        <w:spacing w:after="0"/>
-        <w:rPr>
-          <w:lang w:val="en-US"/>
-        </w:rPr>
-      </w:pPr>
-      <w:r>
-        <w:rPr>
-          <w:lang w:val="en-US"/>
-        </w:rPr>
-        <w:t>Parte 1: https://youtu.be/5kfUgtONLE0</w:t>
-      </w:r>
-    </w:p>
-    <w:p>
-      <w:pPr>
-        <w:spacing w:after="0"/>
-        <w:rPr>
-          <w:lang w:val="en-US"/>
-        </w:rPr>
-      </w:pPr>
-    </w:p>
-    <w:p>
-      <w:pPr>
-        <w:spacing w:after="0"/>
-        <w:rPr>
-          <w:lang w:val="en-US"/>
-        </w:rPr>
-      </w:pPr>
-      <w:r>
-        <w:rPr>
-          <w:lang w:val="en-US"/>
-        </w:rPr>
-        <w:t>Parte 2: https://youtu.be/o0IJSCVb7t8</w:t>
-      </w:r>
-    </w:p>
-    <w:p>
-      <w:pPr>
-        <w:spacing w:after="0"/>
-        <w:rPr>
-          <w:lang w:val="en-US"/>
-        </w:rPr>
-      </w:pPr>
-    </w:p>
-    <w:p>
-      <w:pPr>
-        <w:spacing w:after="0"/>
-        <w:rPr>
-          <w:lang w:val="en-US"/>
-        </w:rPr>
-      </w:pPr>
-      <w:r>
-        <w:rPr>
-          <w:lang w:val="en-US"/>
-        </w:rPr>
-        <w:t>Tema: Ejecución de Casos de Prueba</w:t>
-      </w:r>
-    </w:p>
-    <w:p>
-      <w:pPr>
-        <w:spacing w:after="0"/>
-        <w:rPr>
-          <w:lang w:val="en-US"/>
-        </w:rPr>
-      </w:pPr>
-    </w:p>
-    <w:p>
-      <w:pPr>
-        <w:spacing w:after="0"/>
-        <w:rPr>
-          <w:lang w:val="en-US"/>
-        </w:rPr>
-      </w:pPr>
-      <w:r>
-        <w:rPr>
-          <w:lang w:val="en-US"/>
-        </w:rPr>
-        <w:t>Parte 1: https://youtu.be/4sxrbciyBZY</w:t>
-      </w:r>
-    </w:p>
-    <w:p>
-      <w:pPr>
-        <w:spacing w:after="0"/>
-        <w:rPr>
-          <w:lang w:val="en-US"/>
-        </w:rPr>
-      </w:pPr>
-    </w:p>
-    <w:p>
-      <w:pPr>
-        <w:spacing w:after="0"/>
-        <w:rPr>
-          <w:lang w:val="en-US"/>
-        </w:rPr>
-      </w:pPr>
-      <w:r>
-        <w:rPr>
-          <w:lang w:val="en-US"/>
-        </w:rPr>
-        <w:t>Tema: Repaso para el parcial</w:t>
-      </w:r>
-    </w:p>
-    <w:p>
-      <w:pPr>
-        <w:spacing w:after="0"/>
-        <w:rPr>
-          <w:lang w:val="en-US"/>
-        </w:rPr>
-      </w:pPr>
-    </w:p>
-    <w:p>
-      <w:pPr>
-        <w:spacing w:after="0"/>
-        <w:rPr>
-          <w:lang w:val="en-US"/>
-        </w:rPr>
-      </w:pPr>
-      <w:r>
-        <w:rPr>
-          <w:lang w:val="en-US"/>
-        </w:rPr>
-        <w:t>Parte1</w:t>
-      </w:r>
-      <w:r>
-        <w:rPr>
-          <w:lang w:val="en-US"/>
-        </w:rPr>
-        <w:t>: https://youtu.be/jK4MykdHH40</w:t>
-      </w:r>
+      <w:r>
+        <w:t xml:space="preserve">Revisiones </w:t>
+      </w:r>
+      <w:r>
+        <w:t>Técnicas</w:t>
+      </w:r>
+    </w:p>
+    <w:p>
+      <w:pPr>
+        <w:spacing w:after="0"/>
+      </w:pPr>
+      <w:r>
+        <w:t>https://youtu.be/u1bmaI4bEaU</w:t>
+      </w:r>
+    </w:p>
+    <w:p>
+      <w:pPr>
+        <w:spacing w:after="0"/>
+      </w:pPr>
     </w:p>
     <w:sectPr>
       <w:pgSz w:w="12240" w:h="15840"/>
@@ -635,6 +590,7 @@
     <w:lsdException w:name="HTML Sample" w:semiHidden="1" w:unhideWhenUsed="1"/>
     <w:lsdException w:name="HTML Typewriter" w:semiHidden="1" w:unhideWhenUsed="1"/>
     <w:lsdException w:name="HTML Variable" w:semiHidden="1" w:unhideWhenUsed="1"/>
+    <w:lsdException w:name="Normal Table" w:semiHidden="1" w:unhideWhenUsed="1"/>
     <w:lsdException w:name="annotation subject" w:semiHidden="1" w:unhideWhenUsed="1"/>
     <w:lsdException w:name="No List" w:semiHidden="1" w:unhideWhenUsed="1"/>
     <w:lsdException w:name="Outline List 1" w:semiHidden="1" w:unhideWhenUsed="1"/>
@@ -677,8 +633,11 @@
     <w:lsdException w:name="Table Contemporary" w:semiHidden="1" w:unhideWhenUsed="1"/>
     <w:lsdException w:name="Table Elegant" w:semiHidden="1" w:unhideWhenUsed="1"/>
     <w:lsdException w:name="Table Professional" w:semiHidden="1" w:unhideWhenUsed="1"/>
+    <w:lsdException w:name="Table Subtle 1" w:semiHidden="1" w:unhideWhenUsed="1"/>
     <w:lsdException w:name="Table Subtle 2" w:semiHidden="1" w:unhideWhenUsed="1"/>
     <w:lsdException w:name="Table Web 1" w:semiHidden="1" w:unhideWhenUsed="1"/>
+    <w:lsdException w:name="Table Web 2" w:semiHidden="1" w:unhideWhenUsed="1"/>
+    <w:lsdException w:name="Table Web 3" w:semiHidden="1" w:unhideWhenUsed="1"/>
     <w:lsdException w:name="Balloon Text" w:semiHidden="1" w:unhideWhenUsed="1"/>
     <w:lsdException w:name="Table Grid" w:uiPriority="39"/>
     <w:lsdException w:name="Table Theme" w:semiHidden="1" w:unhideWhenUsed="1"/>
@@ -962,6 +921,29 @@
       <w:lang w:eastAsia="es-AR"/>
     </w:rPr>
   </w:style>
+  <w:style w:type="character" w:styleId="Mencinsinresolver">
+    <w:name w:val="Unresolved Mention"/>
+    <w:basedOn w:val="Fuentedeprrafopredeter"/>
+    <w:uiPriority w:val="99"/>
+    <w:semiHidden/>
+    <w:unhideWhenUsed/>
+    <w:rsid w:val="009F56C8"/>
+    <w:rPr>
+      <w:color w:val="605E5C"/>
+      <w:shd w:val="clear" w:color="auto" w:fill="E1DFDD"/>
+    </w:rPr>
+  </w:style>
+  <w:style w:type="character" w:styleId="Textoennegrita">
+    <w:name w:val="Strong"/>
+    <w:basedOn w:val="Fuentedeprrafopredeter"/>
+    <w:uiPriority w:val="22"/>
+    <w:qFormat/>
+    <w:rsid w:val="009F56C8"/>
+    <w:rPr>
+      <w:b/>
+      <w:bCs/>
+    </w:rPr>
+  </w:style>
 </w:styles>
 </file>
 

</xml_diff>